<commit_message>
Added Requirements Specification V0.2
</commit_message>
<xml_diff>
--- a/Documentation/Requirements and Project Analysis/Requirements Specification/Requirements_Specification_V0-1_Draft.docx
+++ b/Documentation/Requirements and Project Analysis/Requirements Specification/Requirements_Specification_V0-1_Draft.docx
@@ -114,16 +114,7 @@
           <w:sz w:val="32"/>
           <w:szCs w:val="32"/>
         </w:rPr>
-        <w:t>Requirements Specification</w:t>
-      </w:r>
-      <w:r>
-        <w:rPr>
-          <w:b/>
-          <w:bCs/>
-          <w:sz w:val="32"/>
-          <w:szCs w:val="32"/>
-        </w:rPr>
-        <w:t xml:space="preserve"> Document</w:t>
+        <w:t>Requirements Specification Document</w:t>
       </w:r>
     </w:p>
     <w:p>
@@ -2192,6 +2183,14 @@
           <w:lang w:val="en-US"/>
         </w:rPr>
         <w:t xml:space="preserve">based off of the activity the user is currently in. </w:t>
+      </w:r>
+      <w:r>
+        <w:rPr>
+          <w:sz w:val="22"/>
+          <w:szCs w:val="22"/>
+          <w:lang w:val="en-US"/>
+        </w:rPr>
+        <w:t xml:space="preserve">It can provide suggestions for one or all of these game aspects. </w:t>
       </w:r>
     </w:p>
     <w:p>

</xml_diff>